<commit_message>
Updated Debugging Exercise Document
</commit_message>
<xml_diff>
--- a/DebuggingExerciseSteps.docx
+++ b/DebuggingExerciseSteps.docx
@@ -59,7 +59,15 @@
         <w:t xml:space="preserve">Type Error. </w:t>
       </w:r>
       <w:r>
-        <w:t>It caused this TypeError because arithmetic operations cannot be performed between a string and a float.</w:t>
+        <w:t xml:space="preserve">It caused this </w:t>
+      </w:r>
+      <w:proofErr w:type="spellStart"/>
+      <w:r>
+        <w:t>TypeError</w:t>
+      </w:r>
+      <w:proofErr w:type="spellEnd"/>
+      <w:r>
+        <w:t xml:space="preserve"> because arithmetic operations cannot be performed between a string and a float.</w:t>
       </w:r>
       <w:r>
         <w:t xml:space="preserve"> Using </w:t>
@@ -89,11 +97,32 @@
         <w:t xml:space="preserve"> that was causing the issue in the code. To fix this issue, I modified </w:t>
       </w:r>
       <w:r>
-        <w:t>the calculate_discount and apply_discount function</w:t>
-      </w:r>
-      <w:r>
-        <w:t>s by adding code to convert the price and discount_amount</w:t>
-      </w:r>
+        <w:t xml:space="preserve">the </w:t>
+      </w:r>
+      <w:proofErr w:type="spellStart"/>
+      <w:r>
+        <w:t>calculate_discount</w:t>
+      </w:r>
+      <w:proofErr w:type="spellEnd"/>
+      <w:r>
+        <w:t xml:space="preserve"> and </w:t>
+      </w:r>
+      <w:proofErr w:type="spellStart"/>
+      <w:r>
+        <w:t>apply_discount</w:t>
+      </w:r>
+      <w:proofErr w:type="spellEnd"/>
+      <w:r>
+        <w:t xml:space="preserve"> function</w:t>
+      </w:r>
+      <w:r>
+        <w:t xml:space="preserve">s by adding code to convert the price and </w:t>
+      </w:r>
+      <w:proofErr w:type="spellStart"/>
+      <w:r>
+        <w:t>discount_amount</w:t>
+      </w:r>
+      <w:proofErr w:type="spellEnd"/>
       <w:r>
         <w:t xml:space="preserve"> to a float number using the float() function.</w:t>
       </w:r>
@@ -107,16 +136,40 @@
         <w:t xml:space="preserve"> in both of those functions, I included a try-except block to handle cases where </w:t>
       </w:r>
       <w:r>
-        <w:t xml:space="preserve">the price or discount_amount </w:t>
+        <w:t xml:space="preserve">the price or </w:t>
+      </w:r>
+      <w:proofErr w:type="spellStart"/>
+      <w:r>
+        <w:t>discount_amount</w:t>
+      </w:r>
+      <w:proofErr w:type="spellEnd"/>
+      <w:r>
+        <w:t xml:space="preserve"> </w:t>
       </w:r>
       <w:r>
         <w:t>might be invalid</w:t>
       </w:r>
       <w:r>
-        <w:t xml:space="preserve"> and it provides a </w:t>
-      </w:r>
-      <w:r>
-        <w:t>error message that informs the user the price or discount_amount needs to be a valid number.</w:t>
+        <w:t xml:space="preserve"> and it provides </w:t>
+      </w:r>
+      <w:proofErr w:type="spellStart"/>
+      <w:r>
+        <w:t>a</w:t>
+      </w:r>
+      <w:proofErr w:type="spellEnd"/>
+      <w:r>
+        <w:t xml:space="preserve"> </w:t>
+      </w:r>
+      <w:r>
+        <w:t xml:space="preserve">error message that informs the user the price or </w:t>
+      </w:r>
+      <w:proofErr w:type="spellStart"/>
+      <w:r>
+        <w:t>discount_amount</w:t>
+      </w:r>
+      <w:proofErr w:type="spellEnd"/>
+      <w:r>
+        <w:t xml:space="preserve"> needs to be a valid number.</w:t>
       </w:r>
       <w:r>
         <w:t xml:space="preserve"> After I added in these </w:t>
@@ -144,6 +197,63 @@
       </w:r>
       <w:r>
         <w:t>valid responses appropriately.</w:t>
+      </w:r>
+    </w:p>
+    <w:p/>
+    <w:p>
+      <w:r>
+        <w:t xml:space="preserve">Here is my screenshot of </w:t>
+      </w:r>
+      <w:r>
+        <w:t>the step in the debugging process where the error is in PyCharm:</w:t>
+      </w:r>
+    </w:p>
+    <w:p>
+      <w:r>
+        <w:rPr>
+          <w:noProof/>
+        </w:rPr>
+        <w:drawing>
+          <wp:inline distT="0" distB="0" distL="0" distR="0" wp14:anchorId="5DF10C54" wp14:editId="76A97295">
+            <wp:extent cx="5943600" cy="2667000"/>
+            <wp:effectExtent l="0" t="0" r="0" b="0"/>
+            <wp:docPr id="546706961" name="Picture 1" descr="A screenshot of a computer&#10;&#10;Description automatically generated"/>
+            <wp:cNvGraphicFramePr>
+              <a:graphicFrameLocks xmlns:a="http://schemas.openxmlformats.org/drawingml/2006/main" noChangeAspect="1"/>
+            </wp:cNvGraphicFramePr>
+            <a:graphic xmlns:a="http://schemas.openxmlformats.org/drawingml/2006/main">
+              <a:graphicData uri="http://schemas.openxmlformats.org/drawingml/2006/picture">
+                <pic:pic xmlns:pic="http://schemas.openxmlformats.org/drawingml/2006/picture">
+                  <pic:nvPicPr>
+                    <pic:cNvPr id="546706961" name="Picture 1" descr="A screenshot of a computer&#10;&#10;Description automatically generated"/>
+                    <pic:cNvPicPr/>
+                  </pic:nvPicPr>
+                  <pic:blipFill>
+                    <a:blip r:embed="rId4" cstate="print">
+                      <a:extLst>
+                        <a:ext uri="{28A0092B-C50C-407E-A947-70E740481C1C}">
+                          <a14:useLocalDpi xmlns:a14="http://schemas.microsoft.com/office/drawing/2010/main" val="0"/>
+                        </a:ext>
+                      </a:extLst>
+                    </a:blip>
+                    <a:stretch>
+                      <a:fillRect/>
+                    </a:stretch>
+                  </pic:blipFill>
+                  <pic:spPr>
+                    <a:xfrm>
+                      <a:off x="0" y="0"/>
+                      <a:ext cx="5943600" cy="2667000"/>
+                    </a:xfrm>
+                    <a:prstGeom prst="rect">
+                      <a:avLst/>
+                    </a:prstGeom>
+                  </pic:spPr>
+                </pic:pic>
+              </a:graphicData>
+            </a:graphic>
+          </wp:inline>
+        </w:drawing>
       </w:r>
     </w:p>
     <w:sectPr>

</xml_diff>